<commit_message>
Update two user guides
point pinchpointmapper and centrality mapper to a download file of Circuitscape v4.07 . Cannot find CS4 on circuitscape.org.
</commit_message>
<xml_diff>
--- a/toolbox/doc/Centrality Mapper User Guide.docx
+++ b/toolbox/doc/Centrality Mapper User Guide.docx
@@ -1,6 +1,6 @@
 
 <file path=word/document.xml><?xml version="1.0" encoding="utf-8"?>
-<w:document xmlns:wpc="http://schemas.microsoft.com/office/word/2010/wordprocessingCanvas" xmlns:cx="http://schemas.microsoft.com/office/drawing/2014/chartex" xmlns:cx1="http://schemas.microsoft.com/office/drawing/2015/9/8/chartex" xmlns:cx2="http://schemas.microsoft.com/office/drawing/2015/10/21/chartex" xmlns:cx3="http://schemas.microsoft.com/office/drawing/2016/5/9/chartex" xmlns:cx4="http://schemas.microsoft.com/office/drawing/2016/5/10/chartex" xmlns:cx5="http://schemas.microsoft.com/office/drawing/2016/5/11/chartex" xmlns:cx6="http://schemas.microsoft.com/office/drawing/2016/5/12/chartex" xmlns:cx7="http://schemas.microsoft.com/office/drawing/2016/5/13/chartex" xmlns:cx8="http://schemas.microsoft.com/office/drawing/2016/5/14/chartex" xmlns:mc="http://schemas.openxmlformats.org/markup-compatibility/2006" xmlns:aink="http://schemas.microsoft.com/office/drawing/2016/ink" xmlns:am3d="http://schemas.microsoft.com/office/drawing/2017/model3d" xmlns:o="urn:schemas-microsoft-com:office:office" xmlns:r="http://schemas.openxmlformats.org/officeDocument/2006/relationships" xmlns:m="http://schemas.openxmlformats.org/officeDocument/2006/math" xmlns:v="urn:schemas-microsoft-com:vml" xmlns:wp14="http://schemas.microsoft.com/office/word/2010/wordprocessingDrawing" xmlns:wp="http://schemas.openxmlformats.org/drawingml/2006/wordprocessingDrawing" xmlns:w10="urn:schemas-microsoft-com:office:word" xmlns:w="http://schemas.openxmlformats.org/wordprocessingml/2006/main" xmlns:w14="http://schemas.microsoft.com/office/word/2010/wordml" xmlns:w15="http://schemas.microsoft.com/office/word/2012/wordml" xmlns:w16cid="http://schemas.microsoft.com/office/word/2016/wordml/cid" xmlns:w16se="http://schemas.microsoft.com/office/word/2015/wordml/symex" xmlns:wpg="http://schemas.microsoft.com/office/word/2010/wordprocessingGroup" xmlns:wpi="http://schemas.microsoft.com/office/word/2010/wordprocessingInk" xmlns:wne="http://schemas.microsoft.com/office/word/2006/wordml" xmlns:wps="http://schemas.microsoft.com/office/word/2010/wordprocessingShape" mc:Ignorable="w14 w15 w16se w16cid wp14">
+<w:document xmlns:wpc="http://schemas.microsoft.com/office/word/2010/wordprocessingCanvas" xmlns:cx="http://schemas.microsoft.com/office/drawing/2014/chartex" xmlns:mc="http://schemas.openxmlformats.org/markup-compatibility/2006" xmlns:o="urn:schemas-microsoft-com:office:office" xmlns:r="http://schemas.openxmlformats.org/officeDocument/2006/relationships" xmlns:m="http://schemas.openxmlformats.org/officeDocument/2006/math" xmlns:v="urn:schemas-microsoft-com:vml" xmlns:wp14="http://schemas.microsoft.com/office/word/2010/wordprocessingDrawing" xmlns:wp="http://schemas.openxmlformats.org/drawingml/2006/wordprocessingDrawing" xmlns:w10="urn:schemas-microsoft-com:office:word" xmlns:w="http://schemas.openxmlformats.org/wordprocessingml/2006/main" xmlns:w14="http://schemas.microsoft.com/office/word/2010/wordml" xmlns:w15="http://schemas.microsoft.com/office/word/2012/wordml" xmlns:w16se="http://schemas.microsoft.com/office/word/2015/wordml/symex" xmlns:wpg="http://schemas.microsoft.com/office/word/2010/wordprocessingGroup" xmlns:wpi="http://schemas.microsoft.com/office/word/2010/wordprocessingInk" xmlns:wne="http://schemas.microsoft.com/office/word/2006/wordml" xmlns:wps="http://schemas.microsoft.com/office/word/2010/wordprocessingShape" mc:Ignorable="w14 w15 w16se wp14">
   <w:body>
     <w:p>
       <w:pPr>
@@ -13,8 +13,6 @@
         </w:rPr>
       </w:pPr>
       <w:bookmarkStart w:id="0" w:name="OLE_LINK18"/>
-      <w:bookmarkStart w:id="1" w:name="_GoBack"/>
-      <w:bookmarkEnd w:id="1"/>
       <w:r>
         <w:rPr>
           <w:b/>
@@ -1326,167 +1324,218 @@
       <w:pPr>
         <w:pStyle w:val="Heading1"/>
       </w:pPr>
-      <w:bookmarkStart w:id="2" w:name="_Toc76900204"/>
+      <w:bookmarkStart w:id="1" w:name="_Toc76900204"/>
       <w:r>
         <w:lastRenderedPageBreak/>
         <w:t>Introduction</w:t>
+      </w:r>
+      <w:bookmarkEnd w:id="1"/>
+    </w:p>
+    <w:p>
+      <w:pPr>
+        <w:spacing w:after="120"/>
+      </w:pPr>
+      <w:r>
+        <w:t>Centrality Mapper is part of the Linkage Mapper</w:t>
+      </w:r>
+      <w:r>
+        <w:t xml:space="preserve"> toolbox</w:t>
+      </w:r>
+      <w:r>
+        <w:t xml:space="preserve">, which </w:t>
+      </w:r>
+      <w:r>
+        <w:t xml:space="preserve">includes </w:t>
+      </w:r>
+      <w:r>
+        <w:t xml:space="preserve">the </w:t>
+      </w:r>
+      <w:r>
+        <w:t xml:space="preserve">Linkage </w:t>
+      </w:r>
+      <w:r>
+        <w:t xml:space="preserve">Pathways </w:t>
+      </w:r>
+      <w:r>
+        <w:t>t</w:t>
+      </w:r>
+      <w:r>
+        <w:t xml:space="preserve">ool </w:t>
+      </w:r>
+      <w:r>
+        <w:t xml:space="preserve">(McRae and Kavanagh 2011) and other modules </w:t>
+      </w:r>
+      <w:r>
+        <w:t>designed to support regional wildlife habitat connectivity analyses</w:t>
+      </w:r>
+      <w:r>
+        <w:t xml:space="preserve">. Once corridors have been mapped using </w:t>
+      </w:r>
+      <w:r>
+        <w:t xml:space="preserve">the </w:t>
+      </w:r>
+      <w:r>
+        <w:t xml:space="preserve">Linkage </w:t>
+      </w:r>
+      <w:r>
+        <w:t>Pathways</w:t>
+      </w:r>
+      <w:r>
+        <w:t xml:space="preserve">, Centrality </w:t>
+      </w:r>
+      <w:r>
+        <w:rPr>
+          <w:noProof/>
+        </w:rPr>
+        <w:t xml:space="preserve">Mapper analyzes the resulting </w:t>
+      </w:r>
+      <w:r>
+        <w:rPr>
+          <w:noProof/>
+        </w:rPr>
+        <w:t>linkage networks</w:t>
+      </w:r>
+      <w:r>
+        <w:rPr>
+          <w:noProof/>
+        </w:rPr>
+        <w:t xml:space="preserve">, </w:t>
+      </w:r>
+      <w:r>
+        <w:rPr>
+          <w:noProof/>
+        </w:rPr>
+        <w:t>calculating current flow centrality across the networks</w:t>
+      </w:r>
+      <w:r>
+        <w:rPr>
+          <w:noProof/>
+        </w:rPr>
+        <w:t>.</w:t>
+      </w:r>
+      <w:r>
+        <w:rPr>
+          <w:noProof/>
+        </w:rPr>
+        <w:t xml:space="preserve"> </w:t>
+      </w:r>
+      <w:r>
+        <w:rPr>
+          <w:noProof/>
+        </w:rPr>
+        <w:t xml:space="preserve">Current flow centrality is a measure of how important a link or core area is </w:t>
+      </w:r>
+      <w:r>
+        <w:rPr>
+          <w:noProof/>
+        </w:rPr>
+        <w:t xml:space="preserve">for keeping the </w:t>
+      </w:r>
+      <w:r>
+        <w:rPr>
+          <w:noProof/>
+        </w:rPr>
+        <w:t xml:space="preserve">overall </w:t>
+      </w:r>
+      <w:r>
+        <w:rPr>
+          <w:noProof/>
+        </w:rPr>
+        <w:t>network connected.</w:t>
+      </w:r>
+    </w:p>
+    <w:p>
+      <w:pPr>
+        <w:spacing w:after="120"/>
+      </w:pPr>
+      <w:r>
+        <w:t xml:space="preserve">More details on </w:t>
+      </w:r>
+      <w:r>
+        <w:t xml:space="preserve">centrality </w:t>
+      </w:r>
+      <w:r>
+        <w:t xml:space="preserve">analyses </w:t>
+      </w:r>
+      <w:r>
+        <w:t xml:space="preserve">can </w:t>
+      </w:r>
+      <w:r>
+        <w:t>be found in Carroll et al. (2012</w:t>
+      </w:r>
+      <w:r>
+        <w:t>).</w:t>
+      </w:r>
+      <w:r>
+        <w:t xml:space="preserve"> </w:t>
+      </w:r>
+      <w:r>
+        <w:t xml:space="preserve">More details on circuit theory and </w:t>
+      </w:r>
+      <w:r>
+        <w:t>on Circuitscape software can be found in McRae et al. (2008) and McRae and Shah (2009) respectively.</w:t>
+      </w:r>
+    </w:p>
+    <w:p>
+      <w:pPr>
+        <w:pStyle w:val="Heading1"/>
+      </w:pPr>
+      <w:bookmarkStart w:id="2" w:name="_Toc76900205"/>
+      <w:r>
+        <w:t>Installation</w:t>
       </w:r>
       <w:bookmarkEnd w:id="2"/>
     </w:p>
     <w:p>
       <w:pPr>
-        <w:spacing w:after="120"/>
-      </w:pPr>
-      <w:r>
-        <w:t>Centrality Mapper is part of the Linkage Mapper</w:t>
-      </w:r>
-      <w:r>
-        <w:t xml:space="preserve"> toolbox</w:t>
-      </w:r>
-      <w:r>
-        <w:t xml:space="preserve">, which </w:t>
-      </w:r>
-      <w:r>
-        <w:t xml:space="preserve">includes </w:t>
-      </w:r>
-      <w:r>
-        <w:t xml:space="preserve">the </w:t>
-      </w:r>
-      <w:r>
-        <w:t xml:space="preserve">Linkage </w:t>
-      </w:r>
-      <w:r>
-        <w:t xml:space="preserve">Pathways </w:t>
-      </w:r>
-      <w:r>
-        <w:t>t</w:t>
-      </w:r>
-      <w:r>
-        <w:t xml:space="preserve">ool </w:t>
-      </w:r>
-      <w:r>
-        <w:t xml:space="preserve">(McRae and Kavanagh 2011) and other modules </w:t>
-      </w:r>
-      <w:r>
-        <w:t>designed to support regional wildlife habitat connectivity analyses</w:t>
-      </w:r>
-      <w:r>
-        <w:t xml:space="preserve">. Once corridors have been mapped using </w:t>
-      </w:r>
-      <w:r>
-        <w:t xml:space="preserve">the </w:t>
-      </w:r>
-      <w:r>
-        <w:t xml:space="preserve">Linkage </w:t>
-      </w:r>
-      <w:r>
-        <w:t>Pathways</w:t>
-      </w:r>
-      <w:r>
-        <w:t xml:space="preserve">, Centrality </w:t>
-      </w:r>
-      <w:r>
-        <w:rPr>
-          <w:noProof/>
-        </w:rPr>
-        <w:t xml:space="preserve">Mapper analyzes the resulting </w:t>
-      </w:r>
-      <w:r>
-        <w:rPr>
-          <w:noProof/>
-        </w:rPr>
-        <w:t>linkage networks</w:t>
-      </w:r>
-      <w:r>
-        <w:rPr>
-          <w:noProof/>
-        </w:rPr>
-        <w:t xml:space="preserve">, </w:t>
-      </w:r>
-      <w:r>
-        <w:rPr>
-          <w:noProof/>
-        </w:rPr>
-        <w:t>calculating current flow centrality across the networks</w:t>
-      </w:r>
-      <w:r>
-        <w:rPr>
-          <w:noProof/>
-        </w:rPr>
-        <w:t>.</w:t>
-      </w:r>
-      <w:r>
-        <w:rPr>
-          <w:noProof/>
-        </w:rPr>
-        <w:t xml:space="preserve"> </w:t>
-      </w:r>
-      <w:r>
-        <w:rPr>
-          <w:noProof/>
-        </w:rPr>
-        <w:t xml:space="preserve">Current flow centrality is a measure of how important a link or core area is </w:t>
-      </w:r>
-      <w:r>
-        <w:rPr>
-          <w:noProof/>
-        </w:rPr>
-        <w:t xml:space="preserve">for keeping the </w:t>
-      </w:r>
-      <w:r>
-        <w:rPr>
-          <w:noProof/>
-        </w:rPr>
-        <w:t xml:space="preserve">overall </w:t>
-      </w:r>
-      <w:r>
-        <w:rPr>
-          <w:noProof/>
-        </w:rPr>
-        <w:t>network connected.</w:t>
+        <w:spacing w:beforeLines="1" w:before="2" w:afterLines="1" w:after="2"/>
+        <w:rPr>
+          <w:b/>
+          <w:szCs w:val="20"/>
+        </w:rPr>
+      </w:pPr>
+      <w:r>
+        <w:rPr>
+          <w:b/>
+          <w:szCs w:val="20"/>
+        </w:rPr>
+        <w:t>1) Install the latest version of Linkage Mapper</w:t>
       </w:r>
     </w:p>
     <w:p>
       <w:pPr>
-        <w:spacing w:after="120"/>
-      </w:pPr>
-      <w:r>
-        <w:t xml:space="preserve">More details on </w:t>
-      </w:r>
-      <w:r>
-        <w:t xml:space="preserve">centrality </w:t>
-      </w:r>
-      <w:r>
-        <w:t xml:space="preserve">analyses </w:t>
-      </w:r>
-      <w:r>
-        <w:t xml:space="preserve">can </w:t>
-      </w:r>
-      <w:r>
-        <w:t>be found in Carroll et al. (2012</w:t>
-      </w:r>
-      <w:r>
-        <w:t>).</w:t>
-      </w:r>
-      <w:r>
-        <w:t xml:space="preserve"> </w:t>
-      </w:r>
-      <w:r>
-        <w:t xml:space="preserve">More details on circuit theory and </w:t>
-      </w:r>
-      <w:r>
-        <w:t>on Circuitscape software can be found in McRae et al. (2008) and McRae and Shah (2009) respectively.</w:t>
+        <w:spacing w:beforeLines="1" w:before="2" w:afterLines="1" w:after="2"/>
+        <w:rPr>
+          <w:szCs w:val="20"/>
+        </w:rPr>
+      </w:pPr>
+      <w:r>
+        <w:rPr>
+          <w:szCs w:val="20"/>
+        </w:rPr>
+        <w:t xml:space="preserve">Follow the instructions in the Linkage </w:t>
+      </w:r>
+      <w:r>
+        <w:rPr>
+          <w:szCs w:val="20"/>
+        </w:rPr>
+        <w:t>Pathways</w:t>
+      </w:r>
+      <w:r>
+        <w:rPr>
+          <w:szCs w:val="20"/>
+        </w:rPr>
+        <w:t xml:space="preserve"> User Guide to install the toolbox.</w:t>
       </w:r>
     </w:p>
     <w:p>
       <w:pPr>
-        <w:pStyle w:val="Heading1"/>
-      </w:pPr>
-      <w:bookmarkStart w:id="3" w:name="_Toc76900205"/>
-      <w:r>
-        <w:t>Installation</w:t>
-      </w:r>
-      <w:bookmarkEnd w:id="3"/>
+        <w:spacing w:beforeLines="1" w:before="2" w:afterLines="1" w:after="2"/>
+        <w:rPr>
+          <w:b/>
+          <w:szCs w:val="20"/>
+        </w:rPr>
+      </w:pPr>
     </w:p>
     <w:p>
       <w:pPr>
@@ -1501,7 +1550,28 @@
           <w:b/>
           <w:szCs w:val="20"/>
         </w:rPr>
-        <w:t>1) Install the latest version of Linkage Mapper</w:t>
+        <w:t xml:space="preserve">2) </w:t>
+      </w:r>
+      <w:r>
+        <w:rPr>
+          <w:b/>
+          <w:szCs w:val="20"/>
+        </w:rPr>
+        <w:t>Install version</w:t>
+      </w:r>
+      <w:r>
+        <w:rPr>
+          <w:b/>
+          <w:szCs w:val="20"/>
+        </w:rPr>
+        <w:t xml:space="preserve"> 4</w:t>
+      </w:r>
+      <w:r>
+        <w:rPr>
+          <w:b/>
+          <w:szCs w:val="20"/>
+        </w:rPr>
+        <w:t xml:space="preserve"> of Circuitscape</w:t>
       </w:r>
     </w:p>
     <w:p>
@@ -1511,123 +1581,57 @@
           <w:szCs w:val="20"/>
         </w:rPr>
       </w:pPr>
-      <w:r>
-        <w:rPr>
-          <w:szCs w:val="20"/>
-        </w:rPr>
-        <w:t xml:space="preserve">Follow the instructions in the Linkage </w:t>
-      </w:r>
-      <w:r>
-        <w:rPr>
-          <w:szCs w:val="20"/>
-        </w:rPr>
-        <w:t>Pathways</w:t>
-      </w:r>
-      <w:r>
-        <w:rPr>
-          <w:szCs w:val="20"/>
-        </w:rPr>
-        <w:t xml:space="preserve"> User Guide to install the toolbox.</w:t>
-      </w:r>
+      <w:bookmarkStart w:id="3" w:name="OLE_LINK6"/>
+      <w:r>
+        <w:rPr>
+          <w:szCs w:val="20"/>
+        </w:rPr>
+        <w:t xml:space="preserve">The most recent and stable version of </w:t>
+      </w:r>
+      <w:proofErr w:type="spellStart"/>
+      <w:r>
+        <w:rPr>
+          <w:szCs w:val="20"/>
+        </w:rPr>
+        <w:t>Circuitscape</w:t>
+      </w:r>
+      <w:proofErr w:type="spellEnd"/>
+      <w:r>
+        <w:rPr>
+          <w:szCs w:val="20"/>
+        </w:rPr>
+        <w:t xml:space="preserve"> 4 (v4.07) is available  as raw code on </w:t>
+      </w:r>
+      <w:proofErr w:type="spellStart"/>
+      <w:r>
+        <w:rPr>
+          <w:szCs w:val="20"/>
+        </w:rPr>
+        <w:t>Github</w:t>
+      </w:r>
+      <w:proofErr w:type="spellEnd"/>
+      <w:r>
+        <w:rPr>
+          <w:szCs w:val="20"/>
+        </w:rPr>
+        <w:t xml:space="preserve"> and here as a zip file install package: </w:t>
+      </w:r>
+      <w:hyperlink r:id="rId10" w:history="1">
+        <w:r>
+          <w:rPr>
+            <w:rStyle w:val="Hyperlink"/>
+            <w:szCs w:val="20"/>
+          </w:rPr>
+          <w:t>https://drive.google.com/file/d/1Pj_PUgbmZ1d97M_F0T-FOtBpxHEKpBTf/view?usp=sharing</w:t>
+        </w:r>
+      </w:hyperlink>
+      <w:bookmarkStart w:id="4" w:name="_GoBack"/>
+      <w:bookmarkEnd w:id="4"/>
     </w:p>
     <w:p>
       <w:pPr>
-        <w:spacing w:beforeLines="1" w:before="2" w:afterLines="1" w:after="2"/>
-        <w:rPr>
-          <w:b/>
-          <w:szCs w:val="20"/>
-        </w:rPr>
-      </w:pPr>
-    </w:p>
-    <w:p>
-      <w:pPr>
-        <w:spacing w:beforeLines="1" w:before="2" w:afterLines="1" w:after="2"/>
-        <w:rPr>
-          <w:b/>
-          <w:szCs w:val="20"/>
-        </w:rPr>
-      </w:pPr>
-      <w:r>
-        <w:rPr>
-          <w:b/>
-          <w:szCs w:val="20"/>
-        </w:rPr>
-        <w:t xml:space="preserve">2) </w:t>
-      </w:r>
-      <w:r>
-        <w:rPr>
-          <w:b/>
-          <w:szCs w:val="20"/>
-        </w:rPr>
-        <w:t>Install version</w:t>
-      </w:r>
-      <w:r>
-        <w:rPr>
-          <w:b/>
-          <w:szCs w:val="20"/>
-        </w:rPr>
-        <w:t xml:space="preserve"> 4</w:t>
-      </w:r>
-      <w:r>
-        <w:rPr>
-          <w:b/>
-          <w:szCs w:val="20"/>
-        </w:rPr>
-        <w:t xml:space="preserve"> of Circuitscape</w:t>
-      </w:r>
-    </w:p>
-    <w:p>
-      <w:pPr>
-        <w:spacing w:beforeLines="1" w:before="2" w:afterLines="1" w:after="2"/>
-        <w:rPr>
-          <w:szCs w:val="20"/>
-        </w:rPr>
-      </w:pPr>
-      <w:r>
-        <w:rPr>
-          <w:szCs w:val="20"/>
-        </w:rPr>
-        <w:t xml:space="preserve">Circuitscape </w:t>
-      </w:r>
-      <w:r>
-        <w:rPr>
-          <w:szCs w:val="20"/>
-        </w:rPr>
-        <w:t xml:space="preserve">4 </w:t>
-      </w:r>
-      <w:r>
-        <w:rPr>
-          <w:szCs w:val="20"/>
-        </w:rPr>
-        <w:t>can be downloaded fro</w:t>
-      </w:r>
-      <w:r>
-        <w:rPr>
-          <w:szCs w:val="20"/>
-        </w:rPr>
-        <w:t xml:space="preserve">m </w:t>
-      </w:r>
-      <w:hyperlink r:id="rId10" w:history="1">
-        <w:r>
-          <w:rPr>
-            <w:rStyle w:val="Hyperlink"/>
-            <w:szCs w:val="20"/>
-          </w:rPr>
-          <w:t>circuitscape.org</w:t>
-        </w:r>
-      </w:hyperlink>
-      <w:r>
-        <w:rPr>
-          <w:szCs w:val="20"/>
-        </w:rPr>
-        <w:t>. If you are running 64-bit windows, make sure to install the 64-bit version.</w:t>
-      </w:r>
-    </w:p>
-    <w:p>
-      <w:pPr>
         <w:spacing w:before="2" w:after="2"/>
       </w:pPr>
-      <w:bookmarkStart w:id="4" w:name="OLE_LINK6"/>
     </w:p>
     <w:p>
       <w:pPr>
@@ -2490,7 +2494,7 @@
         <w:pStyle w:val="Heading2"/>
       </w:pPr>
       <w:bookmarkStart w:id="8" w:name="_Toc76900209"/>
-      <w:bookmarkEnd w:id="4"/>
+      <w:bookmarkEnd w:id="3"/>
       <w:r>
         <w:t xml:space="preserve">What </w:t>
       </w:r>
@@ -3659,7 +3663,7 @@
 </file>
 
 <file path=word/endnotes.xml><?xml version="1.0" encoding="utf-8"?>
-<w:endnotes xmlns:wpc="http://schemas.microsoft.com/office/word/2010/wordprocessingCanvas" xmlns:cx="http://schemas.microsoft.com/office/drawing/2014/chartex" xmlns:cx1="http://schemas.microsoft.com/office/drawing/2015/9/8/chartex" xmlns:cx2="http://schemas.microsoft.com/office/drawing/2015/10/21/chartex" xmlns:cx3="http://schemas.microsoft.com/office/drawing/2016/5/9/chartex" xmlns:cx4="http://schemas.microsoft.com/office/drawing/2016/5/10/chartex" xmlns:cx5="http://schemas.microsoft.com/office/drawing/2016/5/11/chartex" xmlns:cx6="http://schemas.microsoft.com/office/drawing/2016/5/12/chartex" xmlns:cx7="http://schemas.microsoft.com/office/drawing/2016/5/13/chartex" xmlns:cx8="http://schemas.microsoft.com/office/drawing/2016/5/14/chartex" xmlns:mc="http://schemas.openxmlformats.org/markup-compatibility/2006" xmlns:aink="http://schemas.microsoft.com/office/drawing/2016/ink" xmlns:am3d="http://schemas.microsoft.com/office/drawing/2017/model3d" xmlns:o="urn:schemas-microsoft-com:office:office" xmlns:r="http://schemas.openxmlformats.org/officeDocument/2006/relationships" xmlns:m="http://schemas.openxmlformats.org/officeDocument/2006/math" xmlns:v="urn:schemas-microsoft-com:vml" xmlns:wp14="http://schemas.microsoft.com/office/word/2010/wordprocessingDrawing" xmlns:wp="http://schemas.openxmlformats.org/drawingml/2006/wordprocessingDrawing" xmlns:w10="urn:schemas-microsoft-com:office:word" xmlns:w="http://schemas.openxmlformats.org/wordprocessingml/2006/main" xmlns:w14="http://schemas.microsoft.com/office/word/2010/wordml" xmlns:w15="http://schemas.microsoft.com/office/word/2012/wordml" xmlns:w16cid="http://schemas.microsoft.com/office/word/2016/wordml/cid" xmlns:w16se="http://schemas.microsoft.com/office/word/2015/wordml/symex" xmlns:wpg="http://schemas.microsoft.com/office/word/2010/wordprocessingGroup" xmlns:wpi="http://schemas.microsoft.com/office/word/2010/wordprocessingInk" xmlns:wne="http://schemas.microsoft.com/office/word/2006/wordml" xmlns:wps="http://schemas.microsoft.com/office/word/2010/wordprocessingShape" mc:Ignorable="w14 w15 w16se w16cid wp14">
+<w:endnotes xmlns:wpc="http://schemas.microsoft.com/office/word/2010/wordprocessingCanvas" xmlns:cx="http://schemas.microsoft.com/office/drawing/2014/chartex" xmlns:mc="http://schemas.openxmlformats.org/markup-compatibility/2006" xmlns:o="urn:schemas-microsoft-com:office:office" xmlns:r="http://schemas.openxmlformats.org/officeDocument/2006/relationships" xmlns:m="http://schemas.openxmlformats.org/officeDocument/2006/math" xmlns:v="urn:schemas-microsoft-com:vml" xmlns:wp14="http://schemas.microsoft.com/office/word/2010/wordprocessingDrawing" xmlns:wp="http://schemas.openxmlformats.org/drawingml/2006/wordprocessingDrawing" xmlns:w10="urn:schemas-microsoft-com:office:word" xmlns:w="http://schemas.openxmlformats.org/wordprocessingml/2006/main" xmlns:w14="http://schemas.microsoft.com/office/word/2010/wordml" xmlns:w15="http://schemas.microsoft.com/office/word/2012/wordml" xmlns:w16se="http://schemas.microsoft.com/office/word/2015/wordml/symex" xmlns:wpg="http://schemas.microsoft.com/office/word/2010/wordprocessingGroup" xmlns:wpi="http://schemas.microsoft.com/office/word/2010/wordprocessingInk" xmlns:wne="http://schemas.microsoft.com/office/word/2006/wordml" xmlns:wps="http://schemas.microsoft.com/office/word/2010/wordprocessingShape" mc:Ignorable="w14 w15 w16se wp14">
   <w:endnote w:type="separator" w:id="-1">
     <w:p>
       <w:r>
@@ -3678,7 +3682,7 @@
 </file>
 
 <file path=word/footer1.xml><?xml version="1.0" encoding="utf-8"?>
-<w:ftr xmlns:wpc="http://schemas.microsoft.com/office/word/2010/wordprocessingCanvas" xmlns:cx="http://schemas.microsoft.com/office/drawing/2014/chartex" xmlns:cx1="http://schemas.microsoft.com/office/drawing/2015/9/8/chartex" xmlns:cx2="http://schemas.microsoft.com/office/drawing/2015/10/21/chartex" xmlns:cx3="http://schemas.microsoft.com/office/drawing/2016/5/9/chartex" xmlns:cx4="http://schemas.microsoft.com/office/drawing/2016/5/10/chartex" xmlns:cx5="http://schemas.microsoft.com/office/drawing/2016/5/11/chartex" xmlns:cx6="http://schemas.microsoft.com/office/drawing/2016/5/12/chartex" xmlns:cx7="http://schemas.microsoft.com/office/drawing/2016/5/13/chartex" xmlns:cx8="http://schemas.microsoft.com/office/drawing/2016/5/14/chartex" xmlns:mc="http://schemas.openxmlformats.org/markup-compatibility/2006" xmlns:aink="http://schemas.microsoft.com/office/drawing/2016/ink" xmlns:am3d="http://schemas.microsoft.com/office/drawing/2017/model3d" xmlns:o="urn:schemas-microsoft-com:office:office" xmlns:r="http://schemas.openxmlformats.org/officeDocument/2006/relationships" xmlns:m="http://schemas.openxmlformats.org/officeDocument/2006/math" xmlns:v="urn:schemas-microsoft-com:vml" xmlns:wp14="http://schemas.microsoft.com/office/word/2010/wordprocessingDrawing" xmlns:wp="http://schemas.openxmlformats.org/drawingml/2006/wordprocessingDrawing" xmlns:w10="urn:schemas-microsoft-com:office:word" xmlns:w="http://schemas.openxmlformats.org/wordprocessingml/2006/main" xmlns:w14="http://schemas.microsoft.com/office/word/2010/wordml" xmlns:w15="http://schemas.microsoft.com/office/word/2012/wordml" xmlns:w16cid="http://schemas.microsoft.com/office/word/2016/wordml/cid" xmlns:w16se="http://schemas.microsoft.com/office/word/2015/wordml/symex" xmlns:wpg="http://schemas.microsoft.com/office/word/2010/wordprocessingGroup" xmlns:wpi="http://schemas.microsoft.com/office/word/2010/wordprocessingInk" xmlns:wne="http://schemas.microsoft.com/office/word/2006/wordml" xmlns:wps="http://schemas.microsoft.com/office/word/2010/wordprocessingShape" mc:Ignorable="w14 w15 w16se w16cid wp14">
+<w:ftr xmlns:wpc="http://schemas.microsoft.com/office/word/2010/wordprocessingCanvas" xmlns:cx="http://schemas.microsoft.com/office/drawing/2014/chartex" xmlns:mc="http://schemas.openxmlformats.org/markup-compatibility/2006" xmlns:o="urn:schemas-microsoft-com:office:office" xmlns:r="http://schemas.openxmlformats.org/officeDocument/2006/relationships" xmlns:m="http://schemas.openxmlformats.org/officeDocument/2006/math" xmlns:v="urn:schemas-microsoft-com:vml" xmlns:wp14="http://schemas.microsoft.com/office/word/2010/wordprocessingDrawing" xmlns:wp="http://schemas.openxmlformats.org/drawingml/2006/wordprocessingDrawing" xmlns:w10="urn:schemas-microsoft-com:office:word" xmlns:w="http://schemas.openxmlformats.org/wordprocessingml/2006/main" xmlns:w14="http://schemas.microsoft.com/office/word/2010/wordml" xmlns:w15="http://schemas.microsoft.com/office/word/2012/wordml" xmlns:w16se="http://schemas.microsoft.com/office/word/2015/wordml/symex" xmlns:wpg="http://schemas.microsoft.com/office/word/2010/wordprocessingGroup" xmlns:wpi="http://schemas.microsoft.com/office/word/2010/wordprocessingInk" xmlns:wne="http://schemas.microsoft.com/office/word/2006/wordml" xmlns:wps="http://schemas.microsoft.com/office/word/2010/wordprocessingShape" mc:Ignorable="w14 w15 w16se wp14">
   <w:p>
     <w:pPr>
       <w:pStyle w:val="Footer"/>
@@ -3717,7 +3721,7 @@
 </file>
 
 <file path=word/footer2.xml><?xml version="1.0" encoding="utf-8"?>
-<w:ftr xmlns:wpc="http://schemas.microsoft.com/office/word/2010/wordprocessingCanvas" xmlns:cx="http://schemas.microsoft.com/office/drawing/2014/chartex" xmlns:cx1="http://schemas.microsoft.com/office/drawing/2015/9/8/chartex" xmlns:cx2="http://schemas.microsoft.com/office/drawing/2015/10/21/chartex" xmlns:cx3="http://schemas.microsoft.com/office/drawing/2016/5/9/chartex" xmlns:cx4="http://schemas.microsoft.com/office/drawing/2016/5/10/chartex" xmlns:cx5="http://schemas.microsoft.com/office/drawing/2016/5/11/chartex" xmlns:cx6="http://schemas.microsoft.com/office/drawing/2016/5/12/chartex" xmlns:cx7="http://schemas.microsoft.com/office/drawing/2016/5/13/chartex" xmlns:cx8="http://schemas.microsoft.com/office/drawing/2016/5/14/chartex" xmlns:mc="http://schemas.openxmlformats.org/markup-compatibility/2006" xmlns:aink="http://schemas.microsoft.com/office/drawing/2016/ink" xmlns:am3d="http://schemas.microsoft.com/office/drawing/2017/model3d" xmlns:o="urn:schemas-microsoft-com:office:office" xmlns:r="http://schemas.openxmlformats.org/officeDocument/2006/relationships" xmlns:m="http://schemas.openxmlformats.org/officeDocument/2006/math" xmlns:v="urn:schemas-microsoft-com:vml" xmlns:wp14="http://schemas.microsoft.com/office/word/2010/wordprocessingDrawing" xmlns:wp="http://schemas.openxmlformats.org/drawingml/2006/wordprocessingDrawing" xmlns:w10="urn:schemas-microsoft-com:office:word" xmlns:w="http://schemas.openxmlformats.org/wordprocessingml/2006/main" xmlns:w14="http://schemas.microsoft.com/office/word/2010/wordml" xmlns:w15="http://schemas.microsoft.com/office/word/2012/wordml" xmlns:w16cid="http://schemas.microsoft.com/office/word/2016/wordml/cid" xmlns:w16se="http://schemas.microsoft.com/office/word/2015/wordml/symex" xmlns:wpg="http://schemas.microsoft.com/office/word/2010/wordprocessingGroup" xmlns:wpi="http://schemas.microsoft.com/office/word/2010/wordprocessingInk" xmlns:wne="http://schemas.microsoft.com/office/word/2006/wordml" xmlns:wps="http://schemas.microsoft.com/office/word/2010/wordprocessingShape" mc:Ignorable="w14 w15 w16se w16cid wp14">
+<w:ftr xmlns:wpc="http://schemas.microsoft.com/office/word/2010/wordprocessingCanvas" xmlns:cx="http://schemas.microsoft.com/office/drawing/2014/chartex" xmlns:mc="http://schemas.openxmlformats.org/markup-compatibility/2006" xmlns:o="urn:schemas-microsoft-com:office:office" xmlns:r="http://schemas.openxmlformats.org/officeDocument/2006/relationships" xmlns:m="http://schemas.openxmlformats.org/officeDocument/2006/math" xmlns:v="urn:schemas-microsoft-com:vml" xmlns:wp14="http://schemas.microsoft.com/office/word/2010/wordprocessingDrawing" xmlns:wp="http://schemas.openxmlformats.org/drawingml/2006/wordprocessingDrawing" xmlns:w10="urn:schemas-microsoft-com:office:word" xmlns:w="http://schemas.openxmlformats.org/wordprocessingml/2006/main" xmlns:w14="http://schemas.microsoft.com/office/word/2010/wordml" xmlns:w15="http://schemas.microsoft.com/office/word/2012/wordml" xmlns:w16se="http://schemas.microsoft.com/office/word/2015/wordml/symex" xmlns:wpg="http://schemas.microsoft.com/office/word/2010/wordprocessingGroup" xmlns:wpi="http://schemas.microsoft.com/office/word/2010/wordprocessingInk" xmlns:wne="http://schemas.microsoft.com/office/word/2006/wordml" xmlns:wps="http://schemas.microsoft.com/office/word/2010/wordprocessingShape" mc:Ignorable="w14 w15 w16se wp14">
   <w:p>
     <w:pPr>
       <w:pStyle w:val="Footer"/>
@@ -3750,7 +3754,7 @@
         <w:rStyle w:val="PageNumber"/>
         <w:noProof/>
       </w:rPr>
-      <w:t>1</w:t>
+      <w:t>2</w:t>
     </w:r>
     <w:r>
       <w:rPr>
@@ -3769,7 +3773,7 @@
 </file>
 
 <file path=word/footnotes.xml><?xml version="1.0" encoding="utf-8"?>
-<w:footnotes xmlns:wpc="http://schemas.microsoft.com/office/word/2010/wordprocessingCanvas" xmlns:cx="http://schemas.microsoft.com/office/drawing/2014/chartex" xmlns:cx1="http://schemas.microsoft.com/office/drawing/2015/9/8/chartex" xmlns:cx2="http://schemas.microsoft.com/office/drawing/2015/10/21/chartex" xmlns:cx3="http://schemas.microsoft.com/office/drawing/2016/5/9/chartex" xmlns:cx4="http://schemas.microsoft.com/office/drawing/2016/5/10/chartex" xmlns:cx5="http://schemas.microsoft.com/office/drawing/2016/5/11/chartex" xmlns:cx6="http://schemas.microsoft.com/office/drawing/2016/5/12/chartex" xmlns:cx7="http://schemas.microsoft.com/office/drawing/2016/5/13/chartex" xmlns:cx8="http://schemas.microsoft.com/office/drawing/2016/5/14/chartex" xmlns:mc="http://schemas.openxmlformats.org/markup-compatibility/2006" xmlns:aink="http://schemas.microsoft.com/office/drawing/2016/ink" xmlns:am3d="http://schemas.microsoft.com/office/drawing/2017/model3d" xmlns:o="urn:schemas-microsoft-com:office:office" xmlns:r="http://schemas.openxmlformats.org/officeDocument/2006/relationships" xmlns:m="http://schemas.openxmlformats.org/officeDocument/2006/math" xmlns:v="urn:schemas-microsoft-com:vml" xmlns:wp14="http://schemas.microsoft.com/office/word/2010/wordprocessingDrawing" xmlns:wp="http://schemas.openxmlformats.org/drawingml/2006/wordprocessingDrawing" xmlns:w10="urn:schemas-microsoft-com:office:word" xmlns:w="http://schemas.openxmlformats.org/wordprocessingml/2006/main" xmlns:w14="http://schemas.microsoft.com/office/word/2010/wordml" xmlns:w15="http://schemas.microsoft.com/office/word/2012/wordml" xmlns:w16cid="http://schemas.microsoft.com/office/word/2016/wordml/cid" xmlns:w16se="http://schemas.microsoft.com/office/word/2015/wordml/symex" xmlns:wpg="http://schemas.microsoft.com/office/word/2010/wordprocessingGroup" xmlns:wpi="http://schemas.microsoft.com/office/word/2010/wordprocessingInk" xmlns:wne="http://schemas.microsoft.com/office/word/2006/wordml" xmlns:wps="http://schemas.microsoft.com/office/word/2010/wordprocessingShape" mc:Ignorable="w14 w15 w16se w16cid wp14">
+<w:footnotes xmlns:wpc="http://schemas.microsoft.com/office/word/2010/wordprocessingCanvas" xmlns:cx="http://schemas.microsoft.com/office/drawing/2014/chartex" xmlns:mc="http://schemas.openxmlformats.org/markup-compatibility/2006" xmlns:o="urn:schemas-microsoft-com:office:office" xmlns:r="http://schemas.openxmlformats.org/officeDocument/2006/relationships" xmlns:m="http://schemas.openxmlformats.org/officeDocument/2006/math" xmlns:v="urn:schemas-microsoft-com:vml" xmlns:wp14="http://schemas.microsoft.com/office/word/2010/wordprocessingDrawing" xmlns:wp="http://schemas.openxmlformats.org/drawingml/2006/wordprocessingDrawing" xmlns:w10="urn:schemas-microsoft-com:office:word" xmlns:w="http://schemas.openxmlformats.org/wordprocessingml/2006/main" xmlns:w14="http://schemas.microsoft.com/office/word/2010/wordml" xmlns:w15="http://schemas.microsoft.com/office/word/2012/wordml" xmlns:w16se="http://schemas.microsoft.com/office/word/2015/wordml/symex" xmlns:wpg="http://schemas.microsoft.com/office/word/2010/wordprocessingGroup" xmlns:wpi="http://schemas.microsoft.com/office/word/2010/wordprocessingInk" xmlns:wne="http://schemas.microsoft.com/office/word/2006/wordml" xmlns:wps="http://schemas.microsoft.com/office/word/2010/wordprocessingShape" mc:Ignorable="w14 w15 w16se wp14">
   <w:footnote w:type="separator" w:id="-1">
     <w:p>
       <w:r>
@@ -3788,7 +3792,7 @@
 </file>
 
 <file path=word/header1.xml><?xml version="1.0" encoding="utf-8"?>
-<w:hdr xmlns:wpc="http://schemas.microsoft.com/office/word/2010/wordprocessingCanvas" xmlns:cx="http://schemas.microsoft.com/office/drawing/2014/chartex" xmlns:cx1="http://schemas.microsoft.com/office/drawing/2015/9/8/chartex" xmlns:cx2="http://schemas.microsoft.com/office/drawing/2015/10/21/chartex" xmlns:cx3="http://schemas.microsoft.com/office/drawing/2016/5/9/chartex" xmlns:cx4="http://schemas.microsoft.com/office/drawing/2016/5/10/chartex" xmlns:cx5="http://schemas.microsoft.com/office/drawing/2016/5/11/chartex" xmlns:cx6="http://schemas.microsoft.com/office/drawing/2016/5/12/chartex" xmlns:cx7="http://schemas.microsoft.com/office/drawing/2016/5/13/chartex" xmlns:cx8="http://schemas.microsoft.com/office/drawing/2016/5/14/chartex" xmlns:mc="http://schemas.openxmlformats.org/markup-compatibility/2006" xmlns:aink="http://schemas.microsoft.com/office/drawing/2016/ink" xmlns:am3d="http://schemas.microsoft.com/office/drawing/2017/model3d" xmlns:o="urn:schemas-microsoft-com:office:office" xmlns:r="http://schemas.openxmlformats.org/officeDocument/2006/relationships" xmlns:m="http://schemas.openxmlformats.org/officeDocument/2006/math" xmlns:v="urn:schemas-microsoft-com:vml" xmlns:wp14="http://schemas.microsoft.com/office/word/2010/wordprocessingDrawing" xmlns:wp="http://schemas.openxmlformats.org/drawingml/2006/wordprocessingDrawing" xmlns:w10="urn:schemas-microsoft-com:office:word" xmlns:w="http://schemas.openxmlformats.org/wordprocessingml/2006/main" xmlns:w14="http://schemas.microsoft.com/office/word/2010/wordml" xmlns:w15="http://schemas.microsoft.com/office/word/2012/wordml" xmlns:w16cid="http://schemas.microsoft.com/office/word/2016/wordml/cid" xmlns:w16se="http://schemas.microsoft.com/office/word/2015/wordml/symex" xmlns:wpg="http://schemas.microsoft.com/office/word/2010/wordprocessingGroup" xmlns:wpi="http://schemas.microsoft.com/office/word/2010/wordprocessingInk" xmlns:wne="http://schemas.microsoft.com/office/word/2006/wordml" xmlns:wps="http://schemas.microsoft.com/office/word/2010/wordprocessingShape" mc:Ignorable="w14 w15 w16se w16cid wp14">
+<w:hdr xmlns:wpc="http://schemas.microsoft.com/office/word/2010/wordprocessingCanvas" xmlns:cx="http://schemas.microsoft.com/office/drawing/2014/chartex" xmlns:mc="http://schemas.openxmlformats.org/markup-compatibility/2006" xmlns:o="urn:schemas-microsoft-com:office:office" xmlns:r="http://schemas.openxmlformats.org/officeDocument/2006/relationships" xmlns:m="http://schemas.openxmlformats.org/officeDocument/2006/math" xmlns:v="urn:schemas-microsoft-com:vml" xmlns:wp14="http://schemas.microsoft.com/office/word/2010/wordprocessingDrawing" xmlns:wp="http://schemas.openxmlformats.org/drawingml/2006/wordprocessingDrawing" xmlns:w10="urn:schemas-microsoft-com:office:word" xmlns:w="http://schemas.openxmlformats.org/wordprocessingml/2006/main" xmlns:w14="http://schemas.microsoft.com/office/word/2010/wordml" xmlns:w15="http://schemas.microsoft.com/office/word/2012/wordml" xmlns:w16se="http://schemas.microsoft.com/office/word/2015/wordml/symex" xmlns:wpg="http://schemas.microsoft.com/office/word/2010/wordprocessingGroup" xmlns:wpi="http://schemas.microsoft.com/office/word/2010/wordprocessingInk" xmlns:wne="http://schemas.microsoft.com/office/word/2006/wordml" xmlns:wps="http://schemas.microsoft.com/office/word/2010/wordprocessingShape" mc:Ignorable="w14 w15 w16se wp14">
   <w:p>
     <w:pPr>
       <w:pStyle w:val="Header"/>
@@ -3798,7 +3802,7 @@
 </file>
 
 <file path=word/numbering.xml><?xml version="1.0" encoding="utf-8"?>
-<w:numbering xmlns:wpc="http://schemas.microsoft.com/office/word/2010/wordprocessingCanvas" xmlns:cx="http://schemas.microsoft.com/office/drawing/2014/chartex" xmlns:cx1="http://schemas.microsoft.com/office/drawing/2015/9/8/chartex" xmlns:cx2="http://schemas.microsoft.com/office/drawing/2015/10/21/chartex" xmlns:cx3="http://schemas.microsoft.com/office/drawing/2016/5/9/chartex" xmlns:cx4="http://schemas.microsoft.com/office/drawing/2016/5/10/chartex" xmlns:cx5="http://schemas.microsoft.com/office/drawing/2016/5/11/chartex" xmlns:cx6="http://schemas.microsoft.com/office/drawing/2016/5/12/chartex" xmlns:cx7="http://schemas.microsoft.com/office/drawing/2016/5/13/chartex" xmlns:cx8="http://schemas.microsoft.com/office/drawing/2016/5/14/chartex" xmlns:mc="http://schemas.openxmlformats.org/markup-compatibility/2006" xmlns:aink="http://schemas.microsoft.com/office/drawing/2016/ink" xmlns:am3d="http://schemas.microsoft.com/office/drawing/2017/model3d" xmlns:o="urn:schemas-microsoft-com:office:office" xmlns:r="http://schemas.openxmlformats.org/officeDocument/2006/relationships" xmlns:m="http://schemas.openxmlformats.org/officeDocument/2006/math" xmlns:v="urn:schemas-microsoft-com:vml" xmlns:wp14="http://schemas.microsoft.com/office/word/2010/wordprocessingDrawing" xmlns:wp="http://schemas.openxmlformats.org/drawingml/2006/wordprocessingDrawing" xmlns:w10="urn:schemas-microsoft-com:office:word" xmlns:w="http://schemas.openxmlformats.org/wordprocessingml/2006/main" xmlns:w14="http://schemas.microsoft.com/office/word/2010/wordml" xmlns:w15="http://schemas.microsoft.com/office/word/2012/wordml" xmlns:w16cid="http://schemas.microsoft.com/office/word/2016/wordml/cid" xmlns:w16se="http://schemas.microsoft.com/office/word/2015/wordml/symex" xmlns:wpg="http://schemas.microsoft.com/office/word/2010/wordprocessingGroup" xmlns:wpi="http://schemas.microsoft.com/office/word/2010/wordprocessingInk" xmlns:wne="http://schemas.microsoft.com/office/word/2006/wordml" xmlns:wps="http://schemas.microsoft.com/office/word/2010/wordprocessingShape" mc:Ignorable="w14 w15 w16se w16cid wp14">
+<w:numbering xmlns:wpc="http://schemas.microsoft.com/office/word/2010/wordprocessingCanvas" xmlns:cx="http://schemas.microsoft.com/office/drawing/2014/chartex" xmlns:mc="http://schemas.openxmlformats.org/markup-compatibility/2006" xmlns:o="urn:schemas-microsoft-com:office:office" xmlns:r="http://schemas.openxmlformats.org/officeDocument/2006/relationships" xmlns:m="http://schemas.openxmlformats.org/officeDocument/2006/math" xmlns:v="urn:schemas-microsoft-com:vml" xmlns:wp14="http://schemas.microsoft.com/office/word/2010/wordprocessingDrawing" xmlns:wp="http://schemas.openxmlformats.org/drawingml/2006/wordprocessingDrawing" xmlns:w10="urn:schemas-microsoft-com:office:word" xmlns:w="http://schemas.openxmlformats.org/wordprocessingml/2006/main" xmlns:w14="http://schemas.microsoft.com/office/word/2010/wordml" xmlns:w15="http://schemas.microsoft.com/office/word/2012/wordml" xmlns:w16se="http://schemas.microsoft.com/office/word/2015/wordml/symex" xmlns:wpg="http://schemas.microsoft.com/office/word/2010/wordprocessingGroup" xmlns:wpi="http://schemas.microsoft.com/office/word/2010/wordprocessingInk" xmlns:wne="http://schemas.microsoft.com/office/word/2006/wordml" xmlns:wps="http://schemas.microsoft.com/office/word/2010/wordprocessingShape" mc:Ignorable="w14 w15 w16se wp14">
   <w:abstractNum w:abstractNumId="0" w15:restartNumberingAfterBreak="0">
     <w:nsid w:val="036268F2"/>
     <w:multiLevelType w:val="hybridMultilevel"/>
@@ -7569,7 +7573,7 @@
 </file>
 
 <file path=word/styles.xml><?xml version="1.0" encoding="utf-8"?>
-<w:styles xmlns:mc="http://schemas.openxmlformats.org/markup-compatibility/2006" xmlns:r="http://schemas.openxmlformats.org/officeDocument/2006/relationships" xmlns:w="http://schemas.openxmlformats.org/wordprocessingml/2006/main" xmlns:w14="http://schemas.microsoft.com/office/word/2010/wordml" xmlns:w15="http://schemas.microsoft.com/office/word/2012/wordml" xmlns:w16cid="http://schemas.microsoft.com/office/word/2016/wordml/cid" xmlns:w16se="http://schemas.microsoft.com/office/word/2015/wordml/symex" mc:Ignorable="w14 w15 w16se w16cid">
+<w:styles xmlns:mc="http://schemas.openxmlformats.org/markup-compatibility/2006" xmlns:r="http://schemas.openxmlformats.org/officeDocument/2006/relationships" xmlns:w="http://schemas.openxmlformats.org/wordprocessingml/2006/main" xmlns:w14="http://schemas.microsoft.com/office/word/2010/wordml" xmlns:w15="http://schemas.microsoft.com/office/word/2012/wordml" xmlns:w16se="http://schemas.microsoft.com/office/word/2015/wordml/symex" mc:Ignorable="w14 w15 w16se">
   <w:docDefaults>
     <w:rPrDefault>
       <w:rPr>
@@ -7579,7 +7583,7 @@
     </w:rPrDefault>
     <w:pPrDefault/>
   </w:docDefaults>
-  <w:latentStyles w:defLockedState="0" w:defUIPriority="99" w:defSemiHidden="0" w:defUnhideWhenUsed="0" w:defQFormat="0" w:count="375">
+  <w:latentStyles w:defLockedState="0" w:defUIPriority="99" w:defSemiHidden="0" w:defUnhideWhenUsed="0" w:defQFormat="0" w:count="371">
     <w:lsdException w:name="Normal" w:locked="1" w:uiPriority="0" w:qFormat="1"/>
     <w:lsdException w:name="heading 1" w:locked="1" w:qFormat="1"/>
     <w:lsdException w:name="heading 2" w:locked="1" w:qFormat="1"/>
@@ -7951,10 +7955,6 @@
     <w:lsdException w:name="List Table 5 Dark Accent 6" w:uiPriority="50"/>
     <w:lsdException w:name="List Table 6 Colorful Accent 6" w:uiPriority="51"/>
     <w:lsdException w:name="List Table 7 Colorful Accent 6" w:uiPriority="52"/>
-    <w:lsdException w:name="Mention" w:semiHidden="1" w:unhideWhenUsed="1"/>
-    <w:lsdException w:name="Smart Hyperlink" w:semiHidden="1" w:unhideWhenUsed="1"/>
-    <w:lsdException w:name="Hashtag" w:semiHidden="1" w:unhideWhenUsed="1"/>
-    <w:lsdException w:name="Unresolved Mention" w:semiHidden="1" w:unhideWhenUsed="1"/>
   </w:latentStyles>
   <w:style w:type="paragraph" w:default="1" w:styleId="Normal">
     <w:name w:val="Normal"/>
@@ -8414,7 +8414,7 @@
     <w:basedOn w:val="DefaultParagraphFont"/>
     <w:rsid w:val="00F20289"/>
   </w:style>
-  <w:style w:type="character" w:styleId="UnresolvedMention">
+  <w:style w:type="character" w:customStyle="1" w:styleId="UnresolvedMention">
     <w:name w:val="Unresolved Mention"/>
     <w:uiPriority w:val="99"/>
     <w:semiHidden/>
@@ -8732,7 +8732,7 @@
 </file>
 
 <file path=customXml/itemProps1.xml><?xml version="1.0" encoding="utf-8"?>
-<ds:datastoreItem xmlns:ds="http://schemas.openxmlformats.org/officeDocument/2006/customXml" ds:itemID="{6936E4DE-4B88-D84B-9D4C-A6C4320EF139}">
+<ds:datastoreItem xmlns:ds="http://schemas.openxmlformats.org/officeDocument/2006/customXml" ds:itemID="{9DA885D1-72E9-4210-B1A1-785931482578}">
   <ds:schemaRefs>
     <ds:schemaRef ds:uri="http://schemas.openxmlformats.org/officeDocument/2006/bibliography"/>
   </ds:schemaRefs>
@@ -8740,7 +8740,7 @@
 </file>
 
 <file path=customXml/itemProps2.xml><?xml version="1.0" encoding="utf-8"?>
-<ds:datastoreItem xmlns:ds="http://schemas.openxmlformats.org/officeDocument/2006/customXml" ds:itemID="{AAA1A768-0AA3-AC47-8860-FA883DB9E1AD}">
+<ds:datastoreItem xmlns:ds="http://schemas.openxmlformats.org/officeDocument/2006/customXml" ds:itemID="{C14A8020-1228-4950-A008-AB60DDD338A2}">
   <ds:schemaRefs>
     <ds:schemaRef ds:uri="http://schemas.openxmlformats.org/officeDocument/2006/bibliography"/>
   </ds:schemaRefs>

</xml_diff>